<commit_message>
Add technologies used section to docs
</commit_message>
<xml_diff>
--- a/docs/docs.docx
+++ b/docs/docs.docx
@@ -337,6 +337,49 @@
           <w:lang w:bidi="fa-IR"/>
         </w:rPr>
       </w:pPr>
+    </w:p>
+    <w:p>
+      <w:pPr>
+        <w:bidi/>
+        <w:spacing w:before="600"/>
+        <w:jc w:val="center"/>
+        <w:rPr>
+          <w:rFonts w:cs="B Nazanin"/>
+          <w:b/>
+          <w:bCs/>
+          <w:sz w:val="40"/>
+          <w:szCs w:val="40"/>
+          <w:lang w:bidi="fa-IR"/>
+        </w:rPr>
+      </w:pPr>
+      <w:r>
+        <w:rPr>
+          <w:rFonts w:cs="B Nazanin"/>
+          <w:b/>
+          <w:bCs/>
+          <w:sz w:val="40"/>
+          <w:szCs w:val="40"/>
+          <w:lang w:bidi="fa-IR"/>
+        </w:rPr>
+        <w:pict>
+          <v:shape id="_x0000_i1029" type="#_x0000_t75" style="width:560.25pt;height:94.5pt">
+            <v:imagedata r:id="rId7" o:title="technologies used"/>
+          </v:shape>
+        </w:pict>
+      </w:r>
+    </w:p>
+    <w:p>
+      <w:pPr>
+        <w:bidi/>
+        <w:spacing w:before="360"/>
+        <w:jc w:val="center"/>
+        <w:rPr>
+          <w:rFonts w:cs="B Nazanin"/>
+          <w:b/>
+          <w:bCs/>
+          <w:lang w:bidi="fa-IR"/>
+        </w:rPr>
+      </w:pPr>
       <w:bookmarkStart w:id="0" w:name="_GoBack"/>
       <w:bookmarkEnd w:id="0"/>
     </w:p>
@@ -366,7 +409,7 @@
         </w:rPr>
         <w:pict>
           <v:shape id="_x0000_i1028" type="#_x0000_t75" style="width:501pt;height:513pt">
-            <v:imagedata r:id="rId7" o:title="EER Diagram"/>
+            <v:imagedata r:id="rId8" o:title="EER Diagram"/>
           </v:shape>
         </w:pict>
       </w:r>

</xml_diff>